<commit_message>
Adds all the needed documentation and small program changes.
</commit_message>
<xml_diff>
--- a/Objektno oblikovanje/SEMINAR/Seminar/Kodžoman_Vinko_iznajmljivanje.docx
+++ b/Objektno oblikovanje/SEMINAR/Seminar/Kodžoman_Vinko_iznajmljivanje.docx
@@ -142,8 +142,18 @@
           <w:b/>
           <w:sz w:val="36"/>
         </w:rPr>
-        <w:t>Sustav za iznamljivanje</w:t>
-      </w:r>
+        <w:t xml:space="preserve">Sustav za </w:t>
+      </w:r>
+      <w:r>
+        <w:rPr>
+          <w:rFonts w:ascii="Times New Roman" w:hAnsi="Times New Roman" w:cs="Times New Roman"/>
+          <w:b/>
+          <w:sz w:val="36"/>
+        </w:rPr>
+        <w:t>iznajmljivanje</w:t>
+      </w:r>
+      <w:bookmarkStart w:id="0" w:name="_GoBack"/>
+      <w:bookmarkEnd w:id="0"/>
     </w:p>
     <w:p>
       <w:pPr>
@@ -3294,7 +3304,7 @@
       <w:r>
         <w:rPr>
           <w:rFonts w:ascii="Times New Roman" w:hAnsi="Times New Roman" w:cs="Times New Roman"/>
-          <w:lang w:eastAsia="hr-HR"/>
+          <w:lang w:val="en-US"/>
         </w:rPr>
         <w:lastRenderedPageBreak/>
         <mc:AlternateContent>
@@ -3414,7 +3424,7 @@
       <w:r>
         <w:rPr>
           <w:rFonts w:ascii="Times New Roman" w:hAnsi="Times New Roman" w:cs="Times New Roman"/>
-          <w:lang w:eastAsia="hr-HR"/>
+          <w:lang w:val="en-US"/>
         </w:rPr>
         <w:drawing>
           <wp:anchor distT="0" distB="0" distL="114300" distR="114300" simplePos="0" relativeHeight="251658240" behindDoc="0" locked="0" layoutInCell="1" allowOverlap="1" wp14:anchorId="136915D7" wp14:editId="41779FFD">
@@ -3946,7 +3956,7 @@
       <w:r>
         <w:rPr>
           <w:rFonts w:ascii="Times New Roman" w:hAnsi="Times New Roman" w:cs="Times New Roman"/>
-          <w:lang w:eastAsia="hr-HR"/>
+          <w:lang w:val="en-US"/>
         </w:rPr>
         <w:drawing>
           <wp:inline distT="0" distB="0" distL="0" distR="0">
@@ -4203,7 +4213,7 @@
       <w:r>
         <w:rPr>
           <w:rFonts w:ascii="Times New Roman" w:hAnsi="Times New Roman" w:cs="Times New Roman"/>
-          <w:lang w:eastAsia="hr-HR"/>
+          <w:lang w:val="en-US"/>
         </w:rPr>
         <w:drawing>
           <wp:inline distT="0" distB="0" distL="0" distR="0">
@@ -4579,7 +4589,7 @@
       <w:r>
         <w:rPr>
           <w:rFonts w:ascii="Times New Roman" w:hAnsi="Times New Roman" w:cs="Times New Roman"/>
-          <w:lang w:eastAsia="hr-HR"/>
+          <w:lang w:val="en-US"/>
         </w:rPr>
         <w:drawing>
           <wp:inline distT="0" distB="0" distL="0" distR="0" wp14:anchorId="1FA9084B" wp14:editId="32AFD9C6">
@@ -4705,7 +4715,7 @@
       <w:r>
         <w:rPr>
           <w:rFonts w:ascii="Times New Roman" w:hAnsi="Times New Roman" w:cs="Times New Roman"/>
-          <w:lang w:eastAsia="hr-HR"/>
+          <w:lang w:val="en-US"/>
         </w:rPr>
         <w:lastRenderedPageBreak/>
         <w:drawing>
@@ -4808,7 +4818,7 @@
       <w:r>
         <w:rPr>
           <w:rFonts w:ascii="Times New Roman" w:hAnsi="Times New Roman" w:cs="Times New Roman"/>
-          <w:lang w:eastAsia="hr-HR"/>
+          <w:lang w:val="en-US"/>
         </w:rPr>
         <w:drawing>
           <wp:inline distT="0" distB="0" distL="0" distR="0">
@@ -4911,7 +4921,7 @@
       <w:r>
         <w:rPr>
           <w:rFonts w:ascii="Times New Roman" w:hAnsi="Times New Roman" w:cs="Times New Roman"/>
-          <w:lang w:eastAsia="hr-HR"/>
+          <w:lang w:val="en-US"/>
         </w:rPr>
         <w:lastRenderedPageBreak/>
         <w:drawing>
@@ -5015,7 +5025,7 @@
       <w:r>
         <w:rPr>
           <w:rFonts w:ascii="Times New Roman" w:hAnsi="Times New Roman" w:cs="Times New Roman"/>
-          <w:lang w:eastAsia="hr-HR"/>
+          <w:lang w:val="en-US"/>
         </w:rPr>
         <w:drawing>
           <wp:inline distT="0" distB="0" distL="0" distR="0">
@@ -5093,13 +5103,7 @@
         <w:rPr>
           <w:rFonts w:ascii="Times New Roman" w:hAnsi="Times New Roman" w:cs="Times New Roman"/>
         </w:rPr>
-        <w:t>Izmjena i brisanje</w:t>
-      </w:r>
-      <w:r>
-        <w:rPr>
-          <w:rFonts w:ascii="Times New Roman" w:hAnsi="Times New Roman" w:cs="Times New Roman"/>
-        </w:rPr>
-        <w:t xml:space="preserve"> korisnika (klijenta) firme</w:t>
+        <w:t>Izmjena i brisanje korisnika (klijenta) firme</w:t>
       </w:r>
     </w:p>
     <w:p>
@@ -5124,7 +5128,7 @@
       <w:r>
         <w:rPr>
           <w:rFonts w:ascii="Times New Roman" w:hAnsi="Times New Roman" w:cs="Times New Roman"/>
-          <w:lang w:eastAsia="hr-HR"/>
+          <w:lang w:val="en-US"/>
         </w:rPr>
         <w:lastRenderedPageBreak/>
         <w:drawing>
@@ -5222,7 +5226,7 @@
       <w:r>
         <w:rPr>
           <w:rFonts w:ascii="Times New Roman" w:hAnsi="Times New Roman" w:cs="Times New Roman"/>
-          <w:lang w:eastAsia="hr-HR"/>
+          <w:lang w:val="en-US"/>
         </w:rPr>
         <w:drawing>
           <wp:anchor distT="0" distB="0" distL="114300" distR="114300" simplePos="0" relativeHeight="251663360" behindDoc="0" locked="0" layoutInCell="1" allowOverlap="1" wp14:anchorId="5161C848" wp14:editId="2F4D476D">
@@ -5349,7 +5353,7 @@
       <w:r>
         <w:rPr>
           <w:rFonts w:ascii="Times New Roman" w:hAnsi="Times New Roman" w:cs="Times New Roman"/>
-          <w:lang w:eastAsia="hr-HR"/>
+          <w:lang w:val="en-US"/>
         </w:rPr>
         <w:drawing>
           <wp:inline distT="0" distB="0" distL="0" distR="0">
@@ -5452,7 +5456,7 @@
       <w:r>
         <w:rPr>
           <w:rFonts w:ascii="Times New Roman" w:hAnsi="Times New Roman" w:cs="Times New Roman"/>
-          <w:lang w:eastAsia="hr-HR"/>
+          <w:lang w:val="en-US"/>
         </w:rPr>
         <w:drawing>
           <wp:inline distT="0" distB="0" distL="0" distR="0">
@@ -5532,8 +5536,6 @@
         </w:rPr>
         <w:t>Dodavanje novih transakcija – rezervacija u sustav</w:t>
       </w:r>
-      <w:bookmarkStart w:id="0" w:name="_GoBack"/>
-      <w:bookmarkEnd w:id="0"/>
     </w:p>
     <w:sectPr>
       <w:pgSz w:w="12240" w:h="15840"/>

</xml_diff>